<commit_message>
Added laser cutting worksheet stuff
</commit_message>
<xml_diff>
--- a/Laser Cutting/ECE_5_LaserCutting _Worksheet.docx
+++ b/Laser Cutting/ECE_5_LaserCutting _Worksheet.docx
@@ -7,29 +7,35 @@
         <w:spacing w:line="240" w:lineRule="auto"/>
         <w:jc w:val="right"/>
       </w:pPr>
+      <w:r>
+        <w:t>Name:</w:t>
+      </w:r>
+      <w:r>
+        <w:t xml:space="preserve"> Sean Prokop</w:t>
+      </w:r>
+    </w:p>
+    <w:p>
+      <w:pPr>
+        <w:spacing w:line="240" w:lineRule="auto"/>
+        <w:jc w:val="right"/>
+      </w:pPr>
+      <w:r>
+        <w:t>PID:</w:t>
+      </w:r>
+      <w:r>
+        <w:t xml:space="preserve"> A13019172</w:t>
+      </w:r>
+    </w:p>
+    <w:p>
+      <w:pPr>
+        <w:spacing w:line="240" w:lineRule="auto"/>
+        <w:jc w:val="right"/>
+      </w:pPr>
+      <w:r>
+        <w:t>Due Date: Friday (1/25/19)</w:t>
+      </w:r>
       <w:bookmarkStart w:id="0" w:name="_GoBack"/>
       <w:bookmarkEnd w:id="0"/>
-      <w:r>
-        <w:t>Name:</w:t>
-      </w:r>
-    </w:p>
-    <w:p>
-      <w:pPr>
-        <w:spacing w:line="240" w:lineRule="auto"/>
-        <w:jc w:val="right"/>
-      </w:pPr>
-      <w:r>
-        <w:t>PID:</w:t>
-      </w:r>
-    </w:p>
-    <w:p>
-      <w:pPr>
-        <w:spacing w:line="240" w:lineRule="auto"/>
-        <w:jc w:val="right"/>
-      </w:pPr>
-      <w:r>
-        <w:t>Due Date: Friday (1/25/19)</w:t>
-      </w:r>
     </w:p>
     <w:p>
       <w:pPr>
@@ -159,10 +165,7 @@
             </w:r>
             <w:proofErr w:type="spellStart"/>
             <w:r>
-              <w:t>In</w:t>
-            </w:r>
-            <w:r>
-              <w:t>kScape</w:t>
+              <w:t>InkScape</w:t>
             </w:r>
             <w:proofErr w:type="spellEnd"/>
             <w:r>
@@ -199,6 +202,52 @@
               </w:pBdr>
               <w:spacing w:line="240" w:lineRule="auto"/>
             </w:pPr>
+            <w:r>
+              <w:rPr>
+                <w:noProof/>
+              </w:rPr>
+              <w:drawing>
+                <wp:inline distT="0" distB="0" distL="0" distR="0">
+                  <wp:extent cx="2844800" cy="2625090"/>
+                  <wp:effectExtent l="0" t="0" r="0" b="3810"/>
+                  <wp:docPr id="1" name="Picture 1"/>
+                  <wp:cNvGraphicFramePr>
+                    <a:graphicFrameLocks xmlns:a="http://schemas.openxmlformats.org/drawingml/2006/main" noChangeAspect="1"/>
+                  </wp:cNvGraphicFramePr>
+                  <a:graphic xmlns:a="http://schemas.openxmlformats.org/drawingml/2006/main">
+                    <a:graphicData uri="http://schemas.openxmlformats.org/drawingml/2006/picture">
+                      <pic:pic xmlns:pic="http://schemas.openxmlformats.org/drawingml/2006/picture">
+                        <pic:nvPicPr>
+                          <pic:cNvPr id="1" name="inkscape_design.PNG"/>
+                          <pic:cNvPicPr/>
+                        </pic:nvPicPr>
+                        <pic:blipFill>
+                          <a:blip r:embed="rId5" cstate="print">
+                            <a:extLst>
+                              <a:ext uri="{28A0092B-C50C-407E-A947-70E740481C1C}">
+                                <a14:useLocalDpi xmlns:a14="http://schemas.microsoft.com/office/drawing/2010/main" val="0"/>
+                              </a:ext>
+                            </a:extLst>
+                          </a:blip>
+                          <a:stretch>
+                            <a:fillRect/>
+                          </a:stretch>
+                        </pic:blipFill>
+                        <pic:spPr>
+                          <a:xfrm>
+                            <a:off x="0" y="0"/>
+                            <a:ext cx="2844800" cy="2625090"/>
+                          </a:xfrm>
+                          <a:prstGeom prst="rect">
+                            <a:avLst/>
+                          </a:prstGeom>
+                        </pic:spPr>
+                      </pic:pic>
+                    </a:graphicData>
+                  </a:graphic>
+                </wp:inline>
+              </w:drawing>
+            </w:r>
           </w:p>
         </w:tc>
         <w:tc>
@@ -224,6 +273,52 @@
               </w:pBdr>
               <w:spacing w:line="240" w:lineRule="auto"/>
             </w:pPr>
+            <w:r>
+              <w:rPr>
+                <w:noProof/>
+              </w:rPr>
+              <w:drawing>
+                <wp:inline distT="0" distB="0" distL="0" distR="0">
+                  <wp:extent cx="2844800" cy="2677160"/>
+                  <wp:effectExtent l="0" t="0" r="0" b="8890"/>
+                  <wp:docPr id="2" name="Picture 2"/>
+                  <wp:cNvGraphicFramePr>
+                    <a:graphicFrameLocks xmlns:a="http://schemas.openxmlformats.org/drawingml/2006/main" noChangeAspect="1"/>
+                  </wp:cNvGraphicFramePr>
+                  <a:graphic xmlns:a="http://schemas.openxmlformats.org/drawingml/2006/main">
+                    <a:graphicData uri="http://schemas.openxmlformats.org/drawingml/2006/picture">
+                      <pic:pic xmlns:pic="http://schemas.openxmlformats.org/drawingml/2006/picture">
+                        <pic:nvPicPr>
+                          <pic:cNvPr id="2" name="inkscape_design_transparent.PNG"/>
+                          <pic:cNvPicPr/>
+                        </pic:nvPicPr>
+                        <pic:blipFill>
+                          <a:blip r:embed="rId6" cstate="print">
+                            <a:extLst>
+                              <a:ext uri="{28A0092B-C50C-407E-A947-70E740481C1C}">
+                                <a14:useLocalDpi xmlns:a14="http://schemas.microsoft.com/office/drawing/2010/main" val="0"/>
+                              </a:ext>
+                            </a:extLst>
+                          </a:blip>
+                          <a:stretch>
+                            <a:fillRect/>
+                          </a:stretch>
+                        </pic:blipFill>
+                        <pic:spPr>
+                          <a:xfrm>
+                            <a:off x="0" y="0"/>
+                            <a:ext cx="2844800" cy="2677160"/>
+                          </a:xfrm>
+                          <a:prstGeom prst="rect">
+                            <a:avLst/>
+                          </a:prstGeom>
+                        </pic:spPr>
+                      </pic:pic>
+                    </a:graphicData>
+                  </a:graphic>
+                </wp:inline>
+              </w:drawing>
+            </w:r>
           </w:p>
         </w:tc>
       </w:tr>
@@ -249,6 +344,22 @@
           <w:szCs w:val="28"/>
         </w:rPr>
         <w:t>Explain briefly what your part is:</w:t>
+      </w:r>
+      <w:r>
+        <w:rPr>
+          <w:b/>
+          <w:sz w:val="28"/>
+          <w:szCs w:val="28"/>
+        </w:rPr>
+        <w:t xml:space="preserve"> this is a piece that </w:t>
+      </w:r>
+      <w:r>
+        <w:rPr>
+          <w:b/>
+          <w:sz w:val="28"/>
+          <w:szCs w:val="28"/>
+        </w:rPr>
+        <w:t xml:space="preserve">shows my love for the worst envision supervisor </w:t>
       </w:r>
     </w:p>
     <w:p>

</xml_diff>